<commit_message>
Testin file by file
</commit_message>
<xml_diff>
--- a/MEXICO/COAHUILA/COAHUILA.docx
+++ b/MEXICO/COAHUILA/COAHUILA.docx
@@ -120,10 +120,7 @@
         <w:pStyle w:val="Sinespaciado"/>
       </w:pPr>
       <w:r>
-        <w:t xml:space="preserve">Dr. </w:t>
-      </w:r>
-      <w:r>
-        <w:t xml:space="preserve">Gilberto </w:t>
+        <w:t xml:space="preserve">Dr. Gilberto </w:t>
       </w:r>
       <w:proofErr w:type="spellStart"/>
       <w:r>
@@ -184,10 +181,7 @@
         <w:pStyle w:val="Sinespaciado"/>
       </w:pPr>
       <w:r>
-        <w:t xml:space="preserve">Dr. </w:t>
-      </w:r>
-      <w:r>
-        <w:t xml:space="preserve">Sergio </w:t>
+        <w:t xml:space="preserve">Dr. Sergio </w:t>
       </w:r>
       <w:proofErr w:type="spellStart"/>
       <w:r>
@@ -248,10 +242,7 @@
         <w:pStyle w:val="Sinespaciado"/>
       </w:pPr>
       <w:r>
-        <w:t xml:space="preserve">Dr. </w:t>
-      </w:r>
-      <w:r>
-        <w:t>Gustavo Félix Verduzco</w:t>
+        <w:t>Dr. Gustavo Félix Verduzco</w:t>
       </w:r>
     </w:p>
     <w:p>
@@ -608,10 +599,7 @@
         <w:pStyle w:val="Sinespaciado"/>
       </w:pPr>
       <w:r>
-        <w:t xml:space="preserve">Dr. </w:t>
-      </w:r>
-      <w:r>
-        <w:t>Cristóbal Noé Aguilar González</w:t>
+        <w:t>Dr. Cristóbal Noé Aguilar González</w:t>
       </w:r>
     </w:p>
     <w:p>
@@ -1147,10 +1135,12 @@
       <w:pPr>
         <w:pStyle w:val="Ttulo2"/>
       </w:pPr>
-      <w:r>
-        <w:t>UNIDAD NORTE</w:t>
-      </w:r>
-    </w:p>
+      <w:bookmarkStart w:id="0" w:name="_GoBack"/>
+      <w:r>
+        <w:t>Unidad Norte</w:t>
+      </w:r>
+    </w:p>
+    <w:bookmarkEnd w:id="0"/>
     <w:p>
       <w:pPr>
         <w:pStyle w:val="Sinespaciado"/>
@@ -1234,10 +1224,7 @@
         <w:pStyle w:val="Sinespaciado"/>
       </w:pPr>
       <w:r>
-        <w:t xml:space="preserve">Coordinador del </w:t>
-      </w:r>
-      <w:r>
-        <w:t>área de Nutrición y Gastronomía</w:t>
+        <w:t>Coordinador del área de Nutrición y Gastronomía</w:t>
       </w:r>
     </w:p>
     <w:p>
@@ -1329,8 +1316,6 @@
       <w:pPr>
         <w:pStyle w:val="Sinespaciado"/>
       </w:pPr>
-      <w:bookmarkStart w:id="0" w:name="_GoBack"/>
-      <w:bookmarkEnd w:id="0"/>
     </w:p>
     <w:sectPr>
       <w:pgSz w:w="12240" w:h="15840"/>

</xml_diff>